<commit_message>
Added reports and prak3
</commit_message>
<xml_diff>
--- a/WebDevLabz/prak1/отчет.docx
+++ b/WebDevLabz/prak1/отчет.docx
@@ -4,601 +4,715 @@
   <w:body>
     <w:p>
       <w:pPr>
+        <w:spacing w:before="73" w:line="360" w:lineRule="auto"/>
+        <w:ind w:left="708" w:right="1401" w:firstLine="708"/>
         <w:jc w:val="center"/>
         <w:rPr>
-          <w:b/>
-          <w:sz w:val="28"/>
-          <w:szCs w:val="28"/>
-        </w:rPr>
-      </w:pPr>
-      <w:r>
-        <w:rPr>
-          <w:b/>
-          <w:sz w:val="28"/>
-          <w:szCs w:val="28"/>
-        </w:rPr>
-        <w:t>ФЕДЕРАЛЬНОЕ АГЕНТСТВО СВЯЗИ</w:t>
-      </w:r>
-    </w:p>
-    <w:p>
-      <w:pPr>
+          <w:sz w:val="28"/>
+        </w:rPr>
+      </w:pPr>
+      <w:r>
+        <w:rPr>
+          <w:sz w:val="28"/>
+        </w:rPr>
+        <w:t>МИНИСТЕРСТВО ЦИФРОВОГО РАЗВИТИЯ</w:t>
+      </w:r>
+      <w:r>
+        <w:rPr>
+          <w:sz w:val="28"/>
+        </w:rPr>
+        <w:t xml:space="preserve">, </w:t>
+      </w:r>
+      <w:r>
+        <w:rPr>
+          <w:sz w:val="28"/>
+        </w:rPr>
+        <w:t>СВЯЗИ И МАССОВЫХ КОММУНИКАЦИЙ РОССИЙСКОЙ ФЕДЕРАЦИИ</w:t>
+      </w:r>
+    </w:p>
+    <w:p>
+      <w:pPr>
+        <w:spacing w:before="73" w:line="360" w:lineRule="auto"/>
+        <w:ind w:left="1772" w:right="1401"/>
         <w:jc w:val="center"/>
         <w:rPr>
-          <w:b/>
-          <w:sz w:val="28"/>
-          <w:szCs w:val="28"/>
-        </w:rPr>
-      </w:pPr>
-      <w:r>
-        <w:rPr>
-          <w:b/>
-          <w:sz w:val="28"/>
-          <w:szCs w:val="28"/>
-        </w:rPr>
-        <w:t>Федеральное государственное образовательное бюджетное учреждение</w:t>
-      </w:r>
-    </w:p>
-    <w:p>
-      <w:pPr>
+          <w:sz w:val="28"/>
+        </w:rPr>
+      </w:pPr>
+      <w:r>
+        <w:rPr>
+          <w:sz w:val="28"/>
+        </w:rPr>
+        <w:t>ФЕДЕРАЛЬНОЕ</w:t>
+      </w:r>
+      <w:r>
+        <w:rPr>
+          <w:spacing w:val="-12"/>
+          <w:sz w:val="28"/>
+        </w:rPr>
+        <w:t xml:space="preserve"> </w:t>
+      </w:r>
+      <w:r>
+        <w:rPr>
+          <w:sz w:val="28"/>
+        </w:rPr>
+        <w:t>ГОСУДАРСТВЕННОЕ</w:t>
+      </w:r>
+      <w:r>
+        <w:rPr>
+          <w:spacing w:val="-9"/>
+          <w:sz w:val="28"/>
+        </w:rPr>
+        <w:t xml:space="preserve"> </w:t>
+      </w:r>
+      <w:r>
+        <w:rPr>
+          <w:sz w:val="28"/>
+        </w:rPr>
+        <w:t>БЮДЖЕТНОЕ</w:t>
+      </w:r>
+    </w:p>
+    <w:p>
+      <w:pPr>
+        <w:ind w:left="895" w:right="905"/>
         <w:jc w:val="center"/>
         <w:rPr>
-          <w:b/>
-          <w:sz w:val="28"/>
-          <w:szCs w:val="28"/>
-        </w:rPr>
-      </w:pPr>
-      <w:r>
-        <w:rPr>
-          <w:b/>
-          <w:sz w:val="28"/>
-          <w:szCs w:val="28"/>
-        </w:rPr>
-        <w:t>высшего профессионального образования</w:t>
-      </w:r>
-    </w:p>
-    <w:p>
-      <w:pPr>
+          <w:sz w:val="28"/>
+        </w:rPr>
+      </w:pPr>
+      <w:r>
+        <w:rPr>
+          <w:sz w:val="28"/>
+        </w:rPr>
+        <w:t>ОБРАЗОВАТЕЛЬНОЕ</w:t>
+      </w:r>
+      <w:r>
+        <w:rPr>
+          <w:spacing w:val="-9"/>
+          <w:sz w:val="28"/>
+        </w:rPr>
+        <w:t xml:space="preserve"> </w:t>
+      </w:r>
+      <w:r>
+        <w:rPr>
+          <w:sz w:val="28"/>
+        </w:rPr>
+        <w:t>УЧРЕЖДЕНИЕ</w:t>
+      </w:r>
+      <w:r>
+        <w:rPr>
+          <w:spacing w:val="-8"/>
+          <w:sz w:val="28"/>
+        </w:rPr>
+        <w:t xml:space="preserve"> </w:t>
+      </w:r>
+      <w:r>
+        <w:rPr>
+          <w:sz w:val="28"/>
+        </w:rPr>
+        <w:t>ВЫСШЕГО</w:t>
+      </w:r>
+      <w:r>
+        <w:rPr>
+          <w:spacing w:val="-7"/>
+          <w:sz w:val="28"/>
+        </w:rPr>
+        <w:t xml:space="preserve"> </w:t>
+      </w:r>
+      <w:r>
+        <w:rPr>
+          <w:sz w:val="28"/>
+        </w:rPr>
+        <w:t>ОБРАЗОВАНИЯ</w:t>
+      </w:r>
+    </w:p>
+    <w:p>
+      <w:pPr>
+        <w:spacing w:before="160" w:line="360" w:lineRule="auto"/>
+        <w:ind w:left="895" w:right="905"/>
         <w:jc w:val="center"/>
         <w:rPr>
-          <w:b/>
-          <w:sz w:val="28"/>
-          <w:szCs w:val="28"/>
-        </w:rPr>
-      </w:pPr>
-      <w:r>
-        <w:rPr>
-          <w:b/>
-          <w:sz w:val="28"/>
-          <w:szCs w:val="28"/>
-        </w:rPr>
-        <w:t>«Санкт-Петербургский государственный университет телекоммуникаций</w:t>
-      </w:r>
-    </w:p>
-    <w:p>
-      <w:pPr>
+          <w:sz w:val="28"/>
+        </w:rPr>
+      </w:pPr>
+      <w:r>
+        <w:rPr>
+          <w:sz w:val="28"/>
+        </w:rPr>
+        <w:t>«САНКТ-ПЕТЕРБУРГСКИЙ</w:t>
+      </w:r>
+      <w:r>
+        <w:rPr>
+          <w:spacing w:val="-14"/>
+          <w:sz w:val="28"/>
+        </w:rPr>
+        <w:t xml:space="preserve"> </w:t>
+      </w:r>
+      <w:r>
+        <w:rPr>
+          <w:sz w:val="28"/>
+        </w:rPr>
+        <w:t>ГОСУДАРСТВЕННЫЙ</w:t>
+      </w:r>
+      <w:r>
+        <w:rPr>
+          <w:spacing w:val="-14"/>
+          <w:sz w:val="28"/>
+        </w:rPr>
+        <w:t xml:space="preserve"> </w:t>
+      </w:r>
+      <w:r>
+        <w:rPr>
+          <w:sz w:val="28"/>
+        </w:rPr>
+        <w:t>УНИВЕРСИТЕТ</w:t>
+      </w:r>
+      <w:r>
+        <w:rPr>
+          <w:spacing w:val="-67"/>
+          <w:sz w:val="28"/>
+        </w:rPr>
+        <w:t xml:space="preserve"> </w:t>
+      </w:r>
+      <w:r>
+        <w:rPr>
+          <w:sz w:val="28"/>
+        </w:rPr>
+        <w:t>ТЕЛЕКОММУНИКАЦИЙ ИМ. ПРОФ. М. А. БОНЧ-БРУЕВИЧА»</w:t>
+      </w:r>
+      <w:r>
+        <w:rPr>
+          <w:spacing w:val="1"/>
+          <w:sz w:val="28"/>
+        </w:rPr>
+        <w:t xml:space="preserve"> </w:t>
+      </w:r>
+      <w:r>
+        <w:rPr>
+          <w:sz w:val="28"/>
+        </w:rPr>
+        <w:t>(СПбГУТ)</w:t>
+      </w:r>
+    </w:p>
+    <w:p>
+      <w:pPr>
+        <w:pStyle w:val="a9"/>
+        <w:rPr>
+          <w:rFonts w:ascii="Times New Roman"/>
+          <w:sz w:val="42"/>
+        </w:rPr>
+      </w:pPr>
+    </w:p>
+    <w:p>
+      <w:pPr>
+        <w:spacing w:line="360" w:lineRule="auto"/>
+        <w:ind w:left="1456" w:right="1401" w:firstLine="618"/>
+        <w:rPr>
+          <w:sz w:val="28"/>
+        </w:rPr>
+      </w:pPr>
+      <w:r>
+        <w:rPr>
+          <w:sz w:val="28"/>
+        </w:rPr>
+        <w:t>Факультет инфокоммуникационных сетей и систем</w:t>
+      </w:r>
+      <w:r>
+        <w:rPr>
+          <w:spacing w:val="1"/>
+          <w:sz w:val="28"/>
+        </w:rPr>
+        <w:t xml:space="preserve"> </w:t>
+      </w:r>
+      <w:r>
+        <w:rPr>
+          <w:sz w:val="28"/>
+        </w:rPr>
+        <w:t>Кафедра</w:t>
+      </w:r>
+      <w:r>
+        <w:rPr>
+          <w:spacing w:val="-6"/>
+          <w:sz w:val="28"/>
+        </w:rPr>
+        <w:t xml:space="preserve"> </w:t>
+      </w:r>
+      <w:r>
+        <w:rPr>
+          <w:sz w:val="28"/>
+        </w:rPr>
+        <w:t>программной</w:t>
+      </w:r>
+      <w:r>
+        <w:rPr>
+          <w:spacing w:val="-8"/>
+          <w:sz w:val="28"/>
+        </w:rPr>
+        <w:t xml:space="preserve"> </w:t>
+      </w:r>
+      <w:r>
+        <w:rPr>
+          <w:sz w:val="28"/>
+        </w:rPr>
+        <w:t>инженерии</w:t>
+      </w:r>
+      <w:r>
+        <w:rPr>
+          <w:spacing w:val="-8"/>
+          <w:sz w:val="28"/>
+        </w:rPr>
+        <w:t xml:space="preserve"> </w:t>
+      </w:r>
+      <w:r>
+        <w:rPr>
+          <w:sz w:val="28"/>
+        </w:rPr>
+        <w:t>и</w:t>
+      </w:r>
+      <w:r>
+        <w:rPr>
+          <w:spacing w:val="-8"/>
+          <w:sz w:val="28"/>
+        </w:rPr>
+        <w:t xml:space="preserve"> </w:t>
+      </w:r>
+      <w:r>
+        <w:rPr>
+          <w:sz w:val="28"/>
+        </w:rPr>
+        <w:t>вычислительной</w:t>
+      </w:r>
+      <w:r>
+        <w:rPr>
+          <w:spacing w:val="-6"/>
+          <w:sz w:val="28"/>
+        </w:rPr>
+        <w:t xml:space="preserve"> </w:t>
+      </w:r>
+      <w:r>
+        <w:rPr>
+          <w:sz w:val="28"/>
+        </w:rPr>
+        <w:t>техники</w:t>
+      </w:r>
+    </w:p>
+    <w:p>
+      <w:pPr>
+        <w:pStyle w:val="a9"/>
+        <w:spacing w:before="1"/>
+        <w:rPr>
+          <w:rFonts w:ascii="Times New Roman"/>
+          <w:sz w:val="36"/>
+        </w:rPr>
+      </w:pPr>
+    </w:p>
+    <w:p>
+      <w:pPr>
+        <w:ind w:left="895" w:right="897"/>
         <w:jc w:val="center"/>
         <w:rPr>
-          <w:b/>
-          <w:sz w:val="28"/>
-          <w:szCs w:val="28"/>
-        </w:rPr>
-      </w:pPr>
-      <w:r>
-        <w:rPr>
-          <w:b/>
-          <w:sz w:val="28"/>
-          <w:szCs w:val="28"/>
-        </w:rPr>
-        <w:t>им. проф. М. А. Бонч-Бруевича»</w:t>
-      </w:r>
-    </w:p>
-    <w:p>
-      <w:pPr>
+          <w:sz w:val="28"/>
+        </w:rPr>
+      </w:pPr>
+      <w:r>
+        <w:rPr>
+          <w:sz w:val="28"/>
+        </w:rPr>
+        <w:t>Практическая работа</w:t>
+      </w:r>
+      <w:r>
+        <w:rPr>
+          <w:spacing w:val="-5"/>
+          <w:sz w:val="28"/>
+        </w:rPr>
+        <w:t xml:space="preserve"> </w:t>
+      </w:r>
+      <w:r>
+        <w:rPr>
+          <w:sz w:val="28"/>
+        </w:rPr>
+        <w:t>№</w:t>
+      </w:r>
+      <w:r>
+        <w:rPr>
+          <w:sz w:val="28"/>
+        </w:rPr>
+        <w:t>1</w:t>
+      </w:r>
+    </w:p>
+    <w:p>
+      <w:pPr>
+        <w:spacing w:before="160"/>
+        <w:ind w:left="895" w:right="897"/>
         <w:jc w:val="center"/>
         <w:rPr>
-          <w:b/>
-          <w:sz w:val="28"/>
-          <w:szCs w:val="28"/>
-        </w:rPr>
-      </w:pPr>
-    </w:p>
-    <w:p>
-      <w:pPr>
-        <w:rPr>
-          <w:b/>
-          <w:sz w:val="28"/>
-          <w:szCs w:val="28"/>
-        </w:rPr>
-      </w:pPr>
-      <w:r>
-        <w:rPr>
-          <w:b/>
-          <w:sz w:val="28"/>
-          <w:szCs w:val="28"/>
+          <w:sz w:val="28"/>
+        </w:rPr>
+      </w:pPr>
+      <w:r>
+        <w:rPr>
+          <w:sz w:val="28"/>
+        </w:rPr>
+        <w:t>по</w:t>
+      </w:r>
+      <w:r>
+        <w:rPr>
+          <w:spacing w:val="-6"/>
+          <w:sz w:val="28"/>
         </w:rPr>
         <w:t xml:space="preserve"> </w:t>
       </w:r>
-    </w:p>
-    <w:p>
-      <w:pPr>
+      <w:r>
+        <w:rPr>
+          <w:sz w:val="28"/>
+        </w:rPr>
+        <w:t>дисциплине</w:t>
+      </w:r>
+      <w:r>
+        <w:rPr>
+          <w:spacing w:val="-5"/>
+          <w:sz w:val="28"/>
+        </w:rPr>
+        <w:t xml:space="preserve"> </w:t>
+      </w:r>
+      <w:r>
+        <w:rPr>
+          <w:sz w:val="28"/>
+        </w:rPr>
+        <w:t>«</w:t>
+      </w:r>
+      <w:r>
+        <w:rPr>
+          <w:sz w:val="28"/>
+          <w:lang w:val="en-US"/>
+        </w:rPr>
+        <w:t>Web</w:t>
+      </w:r>
+      <w:r>
+        <w:rPr>
+          <w:sz w:val="28"/>
+        </w:rPr>
+        <w:t>-</w:t>
+      </w:r>
+      <w:r>
+        <w:rPr>
+          <w:sz w:val="28"/>
+        </w:rPr>
+        <w:t>технологии»</w:t>
+      </w:r>
+    </w:p>
+    <w:p>
+      <w:pPr>
+        <w:spacing w:before="160"/>
+        <w:ind w:left="895" w:right="897"/>
         <w:jc w:val="center"/>
         <w:rPr>
-          <w:b/>
-          <w:sz w:val="28"/>
-          <w:szCs w:val="28"/>
-        </w:rPr>
-      </w:pPr>
-      <w:r>
-        <w:rPr>
-          <w:b/>
-          <w:sz w:val="28"/>
-          <w:szCs w:val="28"/>
-        </w:rPr>
-        <w:t xml:space="preserve">Факультет </w:t>
-      </w:r>
-      <w:r>
-        <w:rPr>
-          <w:b/>
-          <w:sz w:val="28"/>
-          <w:szCs w:val="28"/>
-        </w:rPr>
-        <w:t>инфокоммуникационных сетей и систем</w:t>
-      </w:r>
-    </w:p>
-    <w:p>
-      <w:pPr>
+          <w:sz w:val="28"/>
+        </w:rPr>
+      </w:pPr>
+    </w:p>
+    <w:p>
+      <w:pPr>
+        <w:spacing w:before="160"/>
+        <w:ind w:left="895" w:right="897"/>
+        <w:jc w:val="right"/>
+        <w:rPr>
+          <w:sz w:val="28"/>
+        </w:rPr>
+      </w:pPr>
+      <w:r>
+        <w:rPr>
+          <w:sz w:val="28"/>
+        </w:rPr>
+        <w:t>Выполнил:</w:t>
+      </w:r>
+    </w:p>
+    <w:p>
+      <w:pPr>
+        <w:spacing w:before="160"/>
+        <w:ind w:left="895" w:right="897"/>
+        <w:jc w:val="right"/>
+        <w:rPr>
+          <w:sz w:val="28"/>
+        </w:rPr>
+      </w:pPr>
+      <w:r>
+        <w:rPr>
+          <w:sz w:val="28"/>
+        </w:rPr>
+        <w:t xml:space="preserve"> студент 3-го курса</w:t>
+      </w:r>
+    </w:p>
+    <w:p>
+      <w:pPr>
+        <w:spacing w:before="160"/>
+        <w:ind w:left="895" w:right="897"/>
+        <w:jc w:val="right"/>
+        <w:rPr>
+          <w:sz w:val="28"/>
+        </w:rPr>
+      </w:pPr>
+      <w:r>
+        <w:rPr>
+          <w:sz w:val="28"/>
+        </w:rPr>
+        <w:t xml:space="preserve"> группы ИКПИ-14</w:t>
+      </w:r>
+    </w:p>
+    <w:p>
+      <w:pPr>
+        <w:spacing w:before="160"/>
+        <w:ind w:left="895" w:right="897"/>
+        <w:jc w:val="right"/>
+        <w:rPr>
+          <w:sz w:val="28"/>
+        </w:rPr>
+      </w:pPr>
+      <w:r>
+        <w:rPr>
+          <w:sz w:val="28"/>
+        </w:rPr>
+        <w:t xml:space="preserve"> Хохлов Т. В.</w:t>
+      </w:r>
+    </w:p>
+    <w:p>
+      <w:pPr>
+        <w:spacing w:before="160"/>
+        <w:ind w:left="895" w:right="897"/>
+        <w:jc w:val="right"/>
+        <w:rPr>
+          <w:sz w:val="28"/>
+        </w:rPr>
+      </w:pPr>
+      <w:r>
+        <w:rPr>
+          <w:sz w:val="28"/>
+        </w:rPr>
+        <w:t>Подпись_</w:t>
+      </w:r>
+      <w:r>
+        <w:rPr>
+          <w:sz w:val="28"/>
+        </w:rPr>
+        <w:t>__</w:t>
+      </w:r>
+      <w:r>
+        <w:rPr>
+          <w:sz w:val="28"/>
+        </w:rPr>
+        <w:t>_____</w:t>
+      </w:r>
+    </w:p>
+    <w:p>
+      <w:pPr>
+        <w:spacing w:before="160"/>
+        <w:ind w:left="895" w:right="897"/>
+        <w:jc w:val="right"/>
+        <w:rPr>
+          <w:sz w:val="28"/>
+        </w:rPr>
+      </w:pPr>
+      <w:r>
+        <w:rPr>
+          <w:sz w:val="28"/>
+        </w:rPr>
+        <w:t>Принял:</w:t>
+      </w:r>
+    </w:p>
+    <w:p>
+      <w:pPr>
+        <w:spacing w:before="160"/>
+        <w:ind w:left="895" w:right="897"/>
+        <w:jc w:val="right"/>
+        <w:rPr>
+          <w:sz w:val="28"/>
+        </w:rPr>
+      </w:pPr>
+      <w:r>
+        <w:rPr>
+          <w:sz w:val="28"/>
+        </w:rPr>
+        <w:t>Краева Е. В.</w:t>
+      </w:r>
+    </w:p>
+    <w:p>
+      <w:pPr>
+        <w:spacing w:before="160"/>
+        <w:ind w:left="895" w:right="897"/>
+        <w:jc w:val="right"/>
+        <w:rPr>
+          <w:sz w:val="28"/>
+        </w:rPr>
+      </w:pPr>
+      <w:r>
+        <w:rPr>
+          <w:sz w:val="28"/>
+        </w:rPr>
+        <w:t>Подпись_</w:t>
+      </w:r>
+      <w:r>
+        <w:rPr>
+          <w:sz w:val="28"/>
+        </w:rPr>
+        <w:t>__</w:t>
+      </w:r>
+      <w:r>
+        <w:rPr>
+          <w:sz w:val="28"/>
+        </w:rPr>
+        <w:t>_____</w:t>
+      </w:r>
+    </w:p>
+    <w:p>
+      <w:pPr>
+        <w:spacing w:before="160"/>
+        <w:ind w:left="895" w:right="897"/>
+        <w:jc w:val="right"/>
+        <w:rPr>
+          <w:sz w:val="30"/>
+        </w:rPr>
+      </w:pPr>
+      <w:r>
+        <w:rPr>
+          <w:sz w:val="28"/>
+        </w:rPr>
+        <w:t>«__</w:t>
+      </w:r>
+      <w:r>
+        <w:rPr>
+          <w:sz w:val="28"/>
+        </w:rPr>
+        <w:t>_</w:t>
+      </w:r>
+      <w:r>
+        <w:rPr>
+          <w:sz w:val="28"/>
+        </w:rPr>
+        <w:t>»</w:t>
+      </w:r>
+      <w:r>
+        <w:rPr>
+          <w:sz w:val="28"/>
+        </w:rPr>
+        <w:t xml:space="preserve"> </w:t>
+      </w:r>
+      <w:r>
+        <w:rPr>
+          <w:sz w:val="28"/>
+        </w:rPr>
+        <w:t>__</w:t>
+      </w:r>
+      <w:r>
+        <w:rPr>
+          <w:sz w:val="28"/>
+        </w:rPr>
+        <w:t>__</w:t>
+      </w:r>
+      <w:r>
+        <w:rPr>
+          <w:sz w:val="28"/>
+        </w:rPr>
+        <w:t>___2023</w:t>
+      </w:r>
+    </w:p>
+    <w:p>
+      <w:pPr>
+        <w:spacing w:before="209" w:line="360" w:lineRule="auto"/>
+        <w:ind w:left="4130" w:right="4134"/>
         <w:jc w:val="center"/>
         <w:rPr>
-          <w:b/>
-          <w:sz w:val="28"/>
-          <w:szCs w:val="28"/>
-        </w:rPr>
-      </w:pPr>
-    </w:p>
-    <w:p>
-      <w:pPr>
-        <w:jc w:val="center"/>
-        <w:rPr>
-          <w:sz w:val="28"/>
-          <w:szCs w:val="28"/>
-        </w:rPr>
-      </w:pPr>
-      <w:r>
-        <w:rPr>
-          <w:sz w:val="28"/>
-          <w:szCs w:val="28"/>
+          <w:sz w:val="28"/>
+        </w:rPr>
+      </w:pPr>
+      <w:r>
+        <w:rPr>
+          <w:spacing w:val="-1"/>
+          <w:sz w:val="28"/>
+        </w:rPr>
+        <w:t>Санкт-Петербург</w:t>
+      </w:r>
+      <w:r>
+        <w:rPr>
+          <w:spacing w:val="-67"/>
+          <w:sz w:val="28"/>
         </w:rPr>
         <w:t xml:space="preserve"> </w:t>
       </w:r>
-    </w:p>
-    <w:p>
-      <w:pPr>
-        <w:jc w:val="center"/>
-        <w:rPr>
-          <w:sz w:val="28"/>
-          <w:szCs w:val="28"/>
-        </w:rPr>
-      </w:pPr>
-    </w:p>
-    <w:p>
-      <w:pPr>
-        <w:jc w:val="center"/>
-        <w:rPr>
-          <w:sz w:val="28"/>
-          <w:szCs w:val="28"/>
-        </w:rPr>
-      </w:pPr>
-    </w:p>
-    <w:p>
-      <w:pPr>
-        <w:jc w:val="center"/>
-        <w:rPr>
-          <w:sz w:val="28"/>
-          <w:szCs w:val="28"/>
-        </w:rPr>
-      </w:pPr>
-      <w:r>
-        <w:rPr>
-          <w:sz w:val="28"/>
-          <w:szCs w:val="28"/>
-        </w:rPr>
+      <w:r>
+        <w:rPr>
+          <w:sz w:val="28"/>
+        </w:rPr>
+        <w:t>2023</w:t>
+      </w:r>
+    </w:p>
+    <w:p>
+      <w:pPr>
+        <w:rPr>
+          <w:sz w:val="40"/>
+          <w:szCs w:val="40"/>
+        </w:rPr>
+      </w:pPr>
+      <w:r>
+        <w:rPr>
+          <w:sz w:val="40"/>
+          <w:szCs w:val="40"/>
+        </w:rPr>
+        <w:lastRenderedPageBreak/>
+        <w:t>Цель работы</w:t>
+      </w:r>
+      <w:r>
+        <w:rPr>
+          <w:sz w:val="40"/>
+          <w:szCs w:val="40"/>
+        </w:rPr>
+        <w:t>:</w:t>
+      </w:r>
+      <w:r>
         <w:t xml:space="preserve"> </w:t>
       </w:r>
-    </w:p>
-    <w:p>
-      <w:pPr>
-        <w:jc w:val="center"/>
-        <w:rPr>
-          <w:sz w:val="28"/>
-          <w:szCs w:val="28"/>
-        </w:rPr>
-      </w:pPr>
-    </w:p>
-    <w:p>
-      <w:pPr>
-        <w:jc w:val="center"/>
-        <w:rPr>
-          <w:b/>
-          <w:sz w:val="28"/>
-          <w:szCs w:val="28"/>
-        </w:rPr>
-      </w:pPr>
-      <w:r>
-        <w:rPr>
-          <w:b/>
-          <w:sz w:val="28"/>
-          <w:szCs w:val="28"/>
-        </w:rPr>
-        <w:t>Практическая работа № 1</w:t>
-      </w:r>
-    </w:p>
-    <w:p>
-      <w:pPr>
-        <w:jc w:val="center"/>
-        <w:rPr>
-          <w:b/>
-          <w:sz w:val="28"/>
-          <w:szCs w:val="28"/>
-        </w:rPr>
-      </w:pPr>
-    </w:p>
-    <w:p>
-      <w:pPr>
-        <w:jc w:val="center"/>
-        <w:rPr>
-          <w:sz w:val="28"/>
-          <w:szCs w:val="28"/>
-        </w:rPr>
-      </w:pPr>
-      <w:r>
-        <w:rPr>
-          <w:sz w:val="28"/>
-          <w:szCs w:val="28"/>
-        </w:rPr>
-        <w:t xml:space="preserve"> по дисциплине </w:t>
-      </w:r>
-    </w:p>
-    <w:p>
-      <w:pPr>
-        <w:jc w:val="center"/>
-        <w:rPr>
-          <w:sz w:val="28"/>
-          <w:szCs w:val="28"/>
-        </w:rPr>
-      </w:pPr>
-    </w:p>
-    <w:p>
-      <w:pPr>
-        <w:jc w:val="center"/>
-        <w:rPr>
-          <w:b/>
-          <w:sz w:val="28"/>
-          <w:szCs w:val="28"/>
-        </w:rPr>
-      </w:pPr>
-      <w:r>
-        <w:rPr>
-          <w:b/>
-          <w:sz w:val="28"/>
-          <w:szCs w:val="28"/>
-        </w:rPr>
-        <w:t>«</w:t>
-      </w:r>
-      <w:r>
-        <w:rPr>
-          <w:b/>
-          <w:sz w:val="28"/>
-          <w:szCs w:val="28"/>
+      <w:r>
+        <w:rPr>
+          <w:sz w:val="40"/>
+          <w:szCs w:val="40"/>
+        </w:rPr>
+        <w:t xml:space="preserve">познакомиться со структурой файла </w:t>
+      </w:r>
+      <w:r>
+        <w:rPr>
+          <w:sz w:val="40"/>
+          <w:szCs w:val="40"/>
           <w:lang w:val="en-US"/>
         </w:rPr>
-        <w:t>Web</w:t>
-      </w:r>
-      <w:r>
-        <w:rPr>
-          <w:b/>
-          <w:sz w:val="28"/>
-          <w:szCs w:val="28"/>
-        </w:rPr>
-        <w:t xml:space="preserve"> - </w:t>
-      </w:r>
-      <w:r>
-        <w:rPr>
-          <w:b/>
-          <w:sz w:val="28"/>
-          <w:szCs w:val="28"/>
-        </w:rPr>
-        <w:t>разработка</w:t>
-      </w:r>
-      <w:r>
-        <w:rPr>
-          <w:b/>
-          <w:sz w:val="28"/>
-          <w:szCs w:val="28"/>
-        </w:rPr>
-        <w:t>»</w:t>
-      </w:r>
-    </w:p>
-    <w:p>
-      <w:pPr>
-        <w:jc w:val="center"/>
-        <w:rPr>
-          <w:b/>
-          <w:sz w:val="28"/>
-          <w:szCs w:val="28"/>
-        </w:rPr>
-      </w:pPr>
-      <w:r>
-        <w:rPr>
-          <w:b/>
-          <w:sz w:val="28"/>
-          <w:szCs w:val="28"/>
-        </w:rPr>
-        <w:t xml:space="preserve"> </w:t>
-      </w:r>
-    </w:p>
-    <w:p>
-      <w:pPr>
-        <w:jc w:val="center"/>
-        <w:rPr>
-          <w:b/>
-          <w:sz w:val="28"/>
-          <w:szCs w:val="28"/>
-        </w:rPr>
-      </w:pPr>
-    </w:p>
-    <w:p>
-      <w:pPr>
-        <w:jc w:val="center"/>
-        <w:rPr>
-          <w:b/>
-          <w:sz w:val="28"/>
-          <w:szCs w:val="28"/>
-        </w:rPr>
-      </w:pPr>
-    </w:p>
-    <w:p>
-      <w:pPr>
-        <w:jc w:val="center"/>
-        <w:rPr>
-          <w:b/>
-          <w:sz w:val="28"/>
-          <w:szCs w:val="28"/>
-        </w:rPr>
-      </w:pPr>
-    </w:p>
-    <w:p>
-      <w:pPr>
-        <w:jc w:val="center"/>
-        <w:rPr>
-          <w:sz w:val="28"/>
-          <w:szCs w:val="28"/>
-        </w:rPr>
-      </w:pPr>
-    </w:p>
-    <w:p>
-      <w:pPr>
-        <w:jc w:val="center"/>
-        <w:rPr>
-          <w:sz w:val="28"/>
-          <w:szCs w:val="28"/>
-        </w:rPr>
-      </w:pPr>
-    </w:p>
-    <w:p>
-      <w:pPr>
-        <w:jc w:val="center"/>
-        <w:rPr>
-          <w:sz w:val="28"/>
-          <w:szCs w:val="28"/>
-        </w:rPr>
-      </w:pPr>
-    </w:p>
-    <w:p>
-      <w:pPr>
-        <w:jc w:val="center"/>
-        <w:rPr>
-          <w:sz w:val="28"/>
-          <w:szCs w:val="28"/>
-        </w:rPr>
-      </w:pPr>
-    </w:p>
-    <w:p>
-      <w:pPr>
-        <w:ind w:left="5954"/>
-        <w:jc w:val="right"/>
-        <w:rPr>
-          <w:sz w:val="28"/>
-          <w:szCs w:val="28"/>
-        </w:rPr>
-      </w:pPr>
-      <w:r>
-        <w:rPr>
-          <w:sz w:val="28"/>
-          <w:szCs w:val="28"/>
-        </w:rPr>
-        <w:t xml:space="preserve">                                                                                     Выполнил студент группы </w:t>
-      </w:r>
-      <w:r>
-        <w:rPr>
-          <w:sz w:val="28"/>
-          <w:szCs w:val="28"/>
-        </w:rPr>
-        <w:t>ИКПИ-14</w:t>
-      </w:r>
-    </w:p>
-    <w:p>
-      <w:pPr>
-        <w:ind w:left="5954"/>
-        <w:jc w:val="right"/>
-        <w:rPr>
-          <w:sz w:val="28"/>
-          <w:szCs w:val="28"/>
-        </w:rPr>
-      </w:pPr>
-      <w:r>
-        <w:rPr>
-          <w:sz w:val="28"/>
-          <w:szCs w:val="28"/>
-        </w:rPr>
-        <w:t>Хохлов Т. В.</w:t>
-      </w:r>
-    </w:p>
-    <w:p>
-      <w:pPr>
-        <w:ind w:left="5954"/>
-        <w:jc w:val="right"/>
-        <w:rPr>
-          <w:sz w:val="28"/>
-          <w:szCs w:val="28"/>
-        </w:rPr>
-      </w:pPr>
-      <w:r>
-        <w:rPr>
-          <w:sz w:val="28"/>
-          <w:szCs w:val="28"/>
-        </w:rPr>
-        <w:t xml:space="preserve">                                                             Принял и проверил</w:t>
-      </w:r>
-      <w:r>
-        <w:rPr>
-          <w:sz w:val="28"/>
-          <w:szCs w:val="28"/>
-        </w:rPr>
-        <w:t xml:space="preserve"> преподаватель</w:t>
-      </w:r>
-      <w:r>
-        <w:rPr>
-          <w:sz w:val="28"/>
-          <w:szCs w:val="28"/>
-        </w:rPr>
-        <w:t>:</w:t>
-      </w:r>
-    </w:p>
-    <w:p>
-      <w:pPr>
-        <w:ind w:left="5954"/>
-        <w:jc w:val="right"/>
-        <w:rPr>
-          <w:sz w:val="28"/>
-          <w:szCs w:val="28"/>
-        </w:rPr>
-      </w:pPr>
-      <w:r>
-        <w:rPr>
-          <w:sz w:val="28"/>
-          <w:szCs w:val="28"/>
-        </w:rPr>
-        <w:t xml:space="preserve">                                                                     </w:t>
-      </w:r>
-      <w:r>
-        <w:rPr>
-          <w:sz w:val="28"/>
-          <w:szCs w:val="28"/>
-        </w:rPr>
-        <w:tab/>
-        <w:t>Краева Е.В.</w:t>
-      </w:r>
-    </w:p>
-    <w:p>
-      <w:pPr>
-        <w:ind w:left="6237"/>
-        <w:jc w:val="right"/>
-        <w:rPr>
-          <w:sz w:val="28"/>
-          <w:szCs w:val="28"/>
-        </w:rPr>
-      </w:pPr>
-      <w:r>
-        <w:rPr>
-          <w:sz w:val="28"/>
-          <w:szCs w:val="28"/>
-        </w:rPr>
-        <w:t xml:space="preserve">                                                 _____________     </w:t>
-      </w:r>
-    </w:p>
-    <w:p>
-      <w:pPr>
-        <w:jc w:val="right"/>
-        <w:rPr>
-          <w:sz w:val="28"/>
-        </w:rPr>
-      </w:pPr>
-    </w:p>
-    <w:p>
-      <w:pPr>
-        <w:jc w:val="center"/>
-        <w:rPr>
-          <w:sz w:val="28"/>
-        </w:rPr>
-      </w:pPr>
-      <w:r>
-        <w:rPr>
-          <w:sz w:val="28"/>
-        </w:rPr>
-        <w:t xml:space="preserve">                                    </w:t>
-      </w:r>
-    </w:p>
-    <w:p>
-      <w:pPr>
-        <w:rPr>
-          <w:sz w:val="24"/>
-        </w:rPr>
-      </w:pPr>
-      <w:r>
-        <w:rPr>
-          <w:sz w:val="24"/>
-        </w:rPr>
-        <w:t xml:space="preserve"> </w:t>
-      </w:r>
-    </w:p>
-    <w:p>
-      <w:pPr>
-        <w:jc w:val="center"/>
-        <w:rPr>
-          <w:sz w:val="24"/>
-        </w:rPr>
-      </w:pPr>
-      <w:r>
-        <w:rPr>
-          <w:sz w:val="24"/>
-        </w:rPr>
-        <w:t>Санкт-Петербург</w:t>
-      </w:r>
-      <w:r>
-        <w:rPr>
-          <w:sz w:val="24"/>
-        </w:rPr>
-        <w:t xml:space="preserve">                  </w:t>
-      </w:r>
-    </w:p>
-    <w:p>
-      <w:pPr>
-        <w:jc w:val="center"/>
-        <w:rPr>
-          <w:sz w:val="24"/>
-        </w:rPr>
-      </w:pPr>
-      <w:r>
-        <w:rPr>
-          <w:sz w:val="24"/>
-        </w:rPr>
-        <w:t>2015 г</w:t>
-      </w:r>
-    </w:p>
-    <w:p/>
-    <w:p>
-      <w:pPr>
-        <w:rPr>
-          <w:sz w:val="40"/>
-          <w:szCs w:val="40"/>
-        </w:rPr>
-      </w:pPr>
-      <w:r>
-        <w:rPr>
-          <w:sz w:val="40"/>
-          <w:szCs w:val="40"/>
-        </w:rPr>
-        <w:lastRenderedPageBreak/>
+        <w:t>HTML</w:t>
+      </w:r>
+      <w:r>
+        <w:rPr>
+          <w:sz w:val="40"/>
+          <w:szCs w:val="40"/>
+        </w:rPr>
+        <w:t>, основными тэгами</w:t>
+      </w:r>
+    </w:p>
+    <w:p>
+      <w:pPr>
+        <w:rPr>
+          <w:sz w:val="40"/>
+          <w:szCs w:val="40"/>
+        </w:rPr>
+      </w:pPr>
+    </w:p>
+    <w:p>
+      <w:pPr>
+        <w:rPr>
+          <w:sz w:val="40"/>
+          <w:szCs w:val="40"/>
+        </w:rPr>
+      </w:pPr>
+      <w:r>
+        <w:rPr>
+          <w:sz w:val="40"/>
+          <w:szCs w:val="40"/>
+        </w:rPr>
         <w:t xml:space="preserve">Этапы создания и редактирования </w:t>
       </w:r>
       <w:r>
@@ -831,7 +945,6 @@
           <w:sz w:val="40"/>
           <w:szCs w:val="40"/>
         </w:rPr>
-        <w:lastRenderedPageBreak/>
         <w:t xml:space="preserve">Изменение фона страницы </w:t>
       </w:r>
       <w:r>
@@ -1758,6 +1871,84 @@
             </a:graphic>
           </wp:inline>
         </w:drawing>
+      </w:r>
+    </w:p>
+    <w:p/>
+    <w:p/>
+    <w:p/>
+    <w:p>
+      <w:pPr>
+        <w:rPr>
+          <w:sz w:val="40"/>
+          <w:szCs w:val="40"/>
+        </w:rPr>
+      </w:pPr>
+      <w:r>
+        <w:rPr>
+          <w:sz w:val="40"/>
+          <w:szCs w:val="40"/>
+        </w:rPr>
+        <w:t>Вывод</w:t>
+      </w:r>
+      <w:r>
+        <w:rPr>
+          <w:sz w:val="40"/>
+          <w:szCs w:val="40"/>
+        </w:rPr>
+        <w:t>:</w:t>
+      </w:r>
+      <w:r>
+        <w:rPr>
+          <w:sz w:val="40"/>
+          <w:szCs w:val="40"/>
+        </w:rPr>
+        <w:t xml:space="preserve"> По заключению данной практической работы, я</w:t>
+      </w:r>
+      <w:r>
+        <w:t xml:space="preserve"> </w:t>
+      </w:r>
+      <w:r>
+        <w:rPr>
+          <w:sz w:val="40"/>
+          <w:szCs w:val="40"/>
+        </w:rPr>
+        <w:t>познакоми</w:t>
+      </w:r>
+      <w:r>
+        <w:rPr>
+          <w:sz w:val="40"/>
+          <w:szCs w:val="40"/>
+        </w:rPr>
+        <w:t>лся</w:t>
+      </w:r>
+      <w:r>
+        <w:rPr>
+          <w:sz w:val="40"/>
+          <w:szCs w:val="40"/>
+        </w:rPr>
+        <w:t xml:space="preserve"> со структурой файла </w:t>
+      </w:r>
+      <w:r>
+        <w:rPr>
+          <w:sz w:val="40"/>
+          <w:szCs w:val="40"/>
+          <w:lang w:val="en-US"/>
+        </w:rPr>
+        <w:t>HTML</w:t>
+      </w:r>
+      <w:r>
+        <w:rPr>
+          <w:sz w:val="40"/>
+          <w:szCs w:val="40"/>
+        </w:rPr>
+        <w:t xml:space="preserve"> и</w:t>
+      </w:r>
+      <w:r>
+        <w:rPr>
+          <w:sz w:val="40"/>
+          <w:szCs w:val="40"/>
+        </w:rPr>
+        <w:t xml:space="preserve"> основными тэгами</w:t>
       </w:r>
     </w:p>
     <w:p/>
@@ -1909,7 +2100,7 @@
     <w:lsdException w:name="Closing" w:semiHidden="1" w:unhideWhenUsed="1"/>
     <w:lsdException w:name="Signature" w:semiHidden="1" w:unhideWhenUsed="1"/>
     <w:lsdException w:name="Default Paragraph Font" w:semiHidden="1" w:uiPriority="1" w:unhideWhenUsed="1"/>
-    <w:lsdException w:name="Body Text" w:semiHidden="1" w:unhideWhenUsed="1"/>
+    <w:lsdException w:name="Body Text" w:semiHidden="1" w:uiPriority="1" w:unhideWhenUsed="1" w:qFormat="1"/>
     <w:lsdException w:name="Body Text Indent" w:semiHidden="1" w:unhideWhenUsed="1"/>
     <w:lsdException w:name="List Continue" w:semiHidden="1" w:unhideWhenUsed="1"/>
     <w:lsdException w:name="List Continue 2" w:semiHidden="1" w:unhideWhenUsed="1"/>
@@ -2361,6 +2552,35 @@
       </w:tblBorders>
     </w:tblPr>
   </w:style>
+  <w:style w:type="paragraph" w:styleId="a9">
+    <w:name w:val="Body Text"/>
+    <w:basedOn w:val="a"/>
+    <w:link w:val="aa"/>
+    <w:uiPriority w:val="1"/>
+    <w:qFormat/>
+    <w:rsid w:val="00EE0DA7"/>
+    <w:pPr>
+      <w:widowControl w:val="0"/>
+      <w:autoSpaceDE w:val="0"/>
+      <w:autoSpaceDN w:val="0"/>
+    </w:pPr>
+    <w:rPr>
+      <w:rFonts w:ascii="Courier New" w:eastAsia="Courier New" w:hAnsi="Courier New" w:cs="Courier New"/>
+      <w:lang w:eastAsia="en-US"/>
+    </w:rPr>
+  </w:style>
+  <w:style w:type="character" w:customStyle="1" w:styleId="aa">
+    <w:name w:val="Основной текст Знак"/>
+    <w:basedOn w:val="a0"/>
+    <w:link w:val="a9"/>
+    <w:uiPriority w:val="1"/>
+    <w:rsid w:val="00EE0DA7"/>
+    <w:rPr>
+      <w:rFonts w:ascii="Courier New" w:eastAsia="Courier New" w:hAnsi="Courier New" w:cs="Courier New"/>
+      <w:sz w:val="20"/>
+      <w:szCs w:val="20"/>
+    </w:rPr>
+  </w:style>
 </w:styles>
 </file>
 

</xml_diff>